<commit_message>
Adjusted Arduino Usage Manual
Updated HW rework description on the Arduino Usage manual to SHLD1
references.
</commit_message>
<xml_diff>
--- a/Platform Code/Arduino_UNO_FirmwareExample/ROHM_SENSORSHLD1-EVK-101_05-03-2016/Documentation_05-03-2016/ROHM_SENSORSHLD1-EVK-101_ArduinoUsageManual_2016-05-31.docx
+++ b/Platform Code/Arduino_UNO_FirmwareExample/ROHM_SENSORSHLD1-EVK-101_05-03-2016/Documentation_05-03-2016/ROHM_SENSORSHLD1-EVK-101_ArduinoUsageManual_2016-05-31.docx
@@ -13,8 +13,6 @@
           <w:sz w:val="32"/>
         </w:rPr>
       </w:pPr>
-      <w:bookmarkStart w:id="0" w:name="_GoBack"/>
-      <w:bookmarkEnd w:id="0"/>
       <w:r>
         <w:rPr>
           <w:sz w:val="32"/>
@@ -265,12 +263,12 @@
           <w:tab w:val="left" w:pos="6375"/>
         </w:tabs>
       </w:pPr>
-      <w:bookmarkStart w:id="1" w:name="_Toc431976351"/>
+      <w:bookmarkStart w:id="0" w:name="_Toc431976351"/>
       <w:r>
         <w:lastRenderedPageBreak/>
         <w:t>Introduction</w:t>
       </w:r>
-      <w:bookmarkEnd w:id="1"/>
+      <w:bookmarkEnd w:id="0"/>
       <w:r>
         <w:tab/>
       </w:r>
@@ -643,7 +641,7 @@
       <w:pPr>
         <w:pStyle w:val="Heading1"/>
       </w:pPr>
-      <w:bookmarkStart w:id="2" w:name="_Toc431976352"/>
+      <w:bookmarkStart w:id="1" w:name="_Toc431976352"/>
       <w:r>
         <w:lastRenderedPageBreak/>
         <w:t xml:space="preserve">Environment </w:t>
@@ -720,7 +718,7 @@
         </w:numPr>
       </w:pPr>
       <w:r>
-        <w:t>On the Arduino UNO board, please note that the I2C pins connected to the top left header are actually routed to pins A4 and A5 on the bottom right connector.  This conflicts with an ADC output and the KX122 INT pin already existing on the board.  Thus, in order to reroute this on our board, we suggest the following rework…</w:t>
+        <w:t>On the Arduino UNO board, please note that the I2C pins connected to the top left header are actually routed to pins A4 and A5 on the bottom right connector.  This conflicts with the UV sensor’s ADC output already existing on the board.  Thus, in order to reroute this on our board, we suggest the following rework…</w:t>
       </w:r>
     </w:p>
     <w:p>
@@ -732,7 +730,7 @@
         </w:numPr>
       </w:pPr>
       <w:r>
-        <w:t>Remove R27, R31, R32</w:t>
+        <w:t>Disconnect existing nets by removing R27, R31</w:t>
       </w:r>
     </w:p>
     <w:p>
@@ -744,8 +742,10 @@
         </w:numPr>
       </w:pPr>
       <w:r>
-        <w:t>Tie the top pad of R31 to the bottom pad of R27</w:t>
-      </w:r>
+        <w:t>Reconnect UV sensor ADC by connecting the top pad of R31 to the bottom pad of R27</w:t>
+      </w:r>
+      <w:bookmarkStart w:id="2" w:name="_GoBack"/>
+      <w:bookmarkEnd w:id="2"/>
     </w:p>
     <w:p>
       <w:pPr>
@@ -772,10 +772,10 @@
           <w:noProof/>
         </w:rPr>
         <w:drawing>
-          <wp:inline distT="0" distB="0" distL="0" distR="0" wp14:anchorId="60233CC7" wp14:editId="42DF9534">
-            <wp:extent cx="3849964" cy="3152775"/>
-            <wp:effectExtent l="0" t="0" r="0" b="0"/>
-            <wp:docPr id="10" name="Picture 10"/>
+          <wp:inline distT="0" distB="0" distL="0" distR="0" wp14:anchorId="1AD3F9C6" wp14:editId="5121ED5B">
+            <wp:extent cx="2962275" cy="2581275"/>
+            <wp:effectExtent l="0" t="0" r="9525" b="9525"/>
+            <wp:docPr id="14" name="Picture 14"/>
             <wp:cNvGraphicFramePr>
               <a:graphicFrameLocks xmlns:a="http://schemas.openxmlformats.org/drawingml/2006/main" noChangeAspect="1"/>
             </wp:cNvGraphicFramePr>
@@ -783,36 +783,23 @@
               <a:graphicData uri="http://schemas.openxmlformats.org/drawingml/2006/picture">
                 <pic:pic xmlns:pic="http://schemas.openxmlformats.org/drawingml/2006/picture">
                   <pic:nvPicPr>
-                    <pic:cNvPr id="0" name="Picture 2"/>
-                    <pic:cNvPicPr>
-                      <a:picLocks noChangeAspect="1" noChangeArrowheads="1"/>
-                    </pic:cNvPicPr>
+                    <pic:cNvPr id="1" name=""/>
+                    <pic:cNvPicPr/>
                   </pic:nvPicPr>
                   <pic:blipFill>
-                    <a:blip r:embed="rId11">
-                      <a:extLst>
-                        <a:ext uri="{28A0092B-C50C-407E-A947-70E740481C1C}">
-                          <a14:useLocalDpi xmlns:a14="http://schemas.microsoft.com/office/drawing/2010/main" val="0"/>
-                        </a:ext>
-                      </a:extLst>
-                    </a:blip>
-                    <a:srcRect/>
+                    <a:blip r:embed="rId11"/>
                     <a:stretch>
                       <a:fillRect/>
                     </a:stretch>
                   </pic:blipFill>
-                  <pic:spPr bwMode="auto">
+                  <pic:spPr>
                     <a:xfrm>
                       <a:off x="0" y="0"/>
-                      <a:ext cx="3855484" cy="3157295"/>
+                      <a:ext cx="2962275" cy="2581275"/>
                     </a:xfrm>
                     <a:prstGeom prst="rect">
                       <a:avLst/>
                     </a:prstGeom>
-                    <a:noFill/>
-                    <a:ln>
-                      <a:noFill/>
-                    </a:ln>
                   </pic:spPr>
                 </pic:pic>
               </a:graphicData>
@@ -837,7 +824,7 @@
       <w:pPr>
         <w:pStyle w:val="ListParagraph"/>
         <w:numPr>
-          <w:ilvl w:val="2"/>
+          <w:ilvl w:val="3"/>
           <w:numId w:val="22"/>
         </w:numPr>
       </w:pPr>
@@ -846,7 +833,7 @@
           <w:rPr>
             <w:rStyle w:val="Hyperlink"/>
           </w:rPr>
-          <w:t>https://github.com/ROHMUSDC/ROHM_SensorPlatform_Multi-Sensor-Shield/tree/master/HW%20Source%20Files/SENSORSHLD1-EVK-101%20HW%20Design%20Files/Schematic_BOM</w:t>
+          <w:t>https://github.com/ROHMUSDC/ROHM_SensorPlatform_Multi-Sensor-Shield</w:t>
         </w:r>
       </w:hyperlink>
     </w:p>
@@ -929,7 +916,6 @@
         </w:numPr>
       </w:pPr>
       <w:r>
-        <w:lastRenderedPageBreak/>
         <w:t>Finally, we want to see what the board is returning.  If you have the Arduino IDE setup, we can see the return messages using the Arduino Serial Monitor.</w:t>
       </w:r>
     </w:p>
@@ -942,6 +928,7 @@
         </w:numPr>
       </w:pPr>
       <w:r>
+        <w:lastRenderedPageBreak/>
         <w:t xml:space="preserve">Alternatively, if you have an already programmed Arduino board and shield, you can use any generic COM port terminal to view the board output.  For this example, we recommend </w:t>
       </w:r>
       <w:proofErr w:type="spellStart"/>
@@ -1271,7 +1258,7 @@
       <w:r>
         <w:t>NOTE: The Board will continually send back messages that contain the sensor output.  There is no need for the user to input any key commands to generate output.</w:t>
       </w:r>
-      <w:bookmarkEnd w:id="2"/>
+      <w:bookmarkEnd w:id="1"/>
     </w:p>
     <w:sectPr>
       <w:headerReference w:type="default" r:id="rId19"/>
@@ -4850,7 +4837,7 @@
 </file>
 
 <file path=customXml/itemProps1.xml><?xml version="1.0" encoding="utf-8"?>
-<ds:datastoreItem xmlns:ds="http://schemas.openxmlformats.org/officeDocument/2006/customXml" ds:itemID="{61DB7F6F-F2BA-40F5-B39C-B3C1560931B7}">
+<ds:datastoreItem xmlns:ds="http://schemas.openxmlformats.org/officeDocument/2006/customXml" ds:itemID="{527B6E3A-0B64-464D-B79E-1E6E29062E61}">
   <ds:schemaRefs>
     <ds:schemaRef ds:uri="http://schemas.openxmlformats.org/officeDocument/2006/bibliography"/>
   </ds:schemaRefs>

</xml_diff>